<commit_message>
wrote drive and actuation section, formatting
</commit_message>
<xml_diff>
--- a/mech/zipLine/ziplineZipper-Static 1-2.docx
+++ b/mech/zipLine/ziplineZipper-Static 1-2.docx
@@ -140,6 +140,7 @@
                     </w:rPr>
                     <w:t xml:space="preserve"> </w:t>
                   </w:r>
+                  <w:proofErr w:type="spellStart"/>
                   <w:r>
                     <w:rPr>
                       <w:b/>
@@ -149,6 +150,7 @@
                     </w:rPr>
                     <w:t>ziplineZipper</w:t>
                   </w:r>
+                  <w:proofErr w:type="spellEnd"/>
                 </w:p>
                 <w:p>
                   <w:pPr>
@@ -216,6 +218,7 @@
                     </w:rPr>
                     <w:t xml:space="preserve">: </w:t>
                   </w:r>
+                  <w:proofErr w:type="spellStart"/>
                   <w:r>
                     <w:rPr>
                       <w:rStyle w:val="Strong"/>
@@ -225,6 +228,7 @@
                     </w:rPr>
                     <w:t>Solidworks</w:t>
                   </w:r>
+                  <w:proofErr w:type="spellEnd"/>
                 </w:p>
                 <w:p>
                   <w:pPr>
@@ -1471,15 +1475,15 @@
               <w:pStyle w:val="Heading1"/>
               <w:outlineLvl w:val="0"/>
             </w:pPr>
-            <w:bookmarkStart w:id="1" w:name="_Toc243733140"/>
-            <w:bookmarkStart w:id="2" w:name="_Toc245020107"/>
-            <w:bookmarkStart w:id="3" w:name="_Toc245020139"/>
-            <w:bookmarkStart w:id="4" w:name="_Toc422139283"/>
+            <w:bookmarkStart w:id="1" w:name="_Toc422139283"/>
+            <w:bookmarkStart w:id="2" w:name="_Toc243733140"/>
+            <w:bookmarkStart w:id="3" w:name="_Toc245020107"/>
+            <w:bookmarkStart w:id="4" w:name="_Toc245020139"/>
             <w:r>
               <w:lastRenderedPageBreak/>
               <w:t>Assumptions</w:t>
             </w:r>
-            <w:bookmarkEnd w:id="4"/>
+            <w:bookmarkEnd w:id="1"/>
           </w:p>
           <w:p/>
         </w:tc>
@@ -3126,9 +3130,11 @@
                   <w:pPr>
                     <w:cnfStyle w:val="000000000000" w:firstRow="0" w:lastRow="0" w:firstColumn="0" w:lastColumn="0" w:oddVBand="0" w:evenVBand="0" w:oddHBand="0" w:evenHBand="0" w:firstRowFirstColumn="0" w:firstRowLastColumn="0" w:lastRowFirstColumn="0" w:lastRowLastColumn="0"/>
                   </w:pPr>
+                  <w:proofErr w:type="spellStart"/>
                   <w:r>
                     <w:t>FFEPlus</w:t>
                   </w:r>
+                  <w:proofErr w:type="spellEnd"/>
                 </w:p>
               </w:tc>
             </w:tr>
@@ -3149,8 +3155,13 @@
                   </w:tcBorders>
                 </w:tcPr>
                 <w:p>
-                  <w:r>
-                    <w:t xml:space="preserve">Inplane Effect: </w:t>
+                  <w:proofErr w:type="spellStart"/>
+                  <w:r>
+                    <w:t>Inplane</w:t>
+                  </w:r>
+                  <w:proofErr w:type="spellEnd"/>
+                  <w:r>
+                    <w:t xml:space="preserve"> Effect: </w:t>
                   </w:r>
                 </w:p>
               </w:tc>
@@ -3501,7 +3512,31 @@
                     <w:cnfStyle w:val="000000100000" w:firstRow="0" w:lastRow="0" w:firstColumn="0" w:lastColumn="0" w:oddVBand="0" w:evenVBand="0" w:oddHBand="1" w:evenHBand="0" w:firstRowFirstColumn="0" w:firstRowLastColumn="0" w:lastRowFirstColumn="0" w:lastRowLastColumn="0"/>
                   </w:pPr>
                   <w:r>
-                    <w:t>SolidWorks document (C:\Users\Scott\Documents\2nd year\ENPH 253\peta\mech\zipLine)</w:t>
+                    <w:t>SolidWorks document (C:\Users\Scott\Documents\2nd year\ENPH 253\</w:t>
+                  </w:r>
+                  <w:proofErr w:type="spellStart"/>
+                  <w:r>
+                    <w:t>peta</w:t>
+                  </w:r>
+                  <w:proofErr w:type="spellEnd"/>
+                  <w:r>
+                    <w:t>\</w:t>
+                  </w:r>
+                  <w:proofErr w:type="spellStart"/>
+                  <w:r>
+                    <w:t>mech</w:t>
+                  </w:r>
+                  <w:proofErr w:type="spellEnd"/>
+                  <w:r>
+                    <w:t>\</w:t>
+                  </w:r>
+                  <w:proofErr w:type="spellStart"/>
+                  <w:r>
+                    <w:t>zipLine</w:t>
+                  </w:r>
+                  <w:proofErr w:type="spellEnd"/>
+                  <w:r>
+                    <w:t>)</w:t>
                   </w:r>
                 </w:p>
               </w:tc>
@@ -3510,9 +3545,9 @@
           <w:p/>
         </w:tc>
       </w:tr>
-      <w:bookmarkEnd w:id="1"/>
       <w:bookmarkEnd w:id="2"/>
       <w:bookmarkEnd w:id="3"/>
+      <w:bookmarkEnd w:id="4"/>
     </w:tbl>
     <w:p/>
     <w:tbl>
@@ -3804,15 +3839,15 @@
               <w:pStyle w:val="Heading1"/>
               <w:outlineLvl w:val="0"/>
             </w:pPr>
-            <w:bookmarkStart w:id="8" w:name="_Toc243733144"/>
-            <w:bookmarkStart w:id="9" w:name="_Toc245020112"/>
-            <w:bookmarkStart w:id="10" w:name="_Toc245020144"/>
-            <w:bookmarkStart w:id="11" w:name="_Toc422139287"/>
+            <w:bookmarkStart w:id="8" w:name="_Toc422139287"/>
+            <w:bookmarkStart w:id="9" w:name="_Toc243733144"/>
+            <w:bookmarkStart w:id="10" w:name="_Toc245020112"/>
+            <w:bookmarkStart w:id="11" w:name="_Toc245020144"/>
             <w:r>
               <w:lastRenderedPageBreak/>
               <w:t>Material Properties</w:t>
             </w:r>
-            <w:bookmarkEnd w:id="11"/>
+            <w:bookmarkEnd w:id="8"/>
           </w:p>
           <w:tbl>
             <w:tblPr>
@@ -3970,8 +4005,6 @@
                   </w:pPr>
                   <w:r>
                     <w:rPr>
-                      <w:b w:val="0"/>
-                      <w:bCs w:val="0"/>
                       <w:noProof/>
                       <w:sz w:val="20"/>
                       <w:szCs w:val="20"/>
@@ -4782,6 +4815,7 @@
                       <w:szCs w:val="20"/>
                     </w:rPr>
                   </w:pPr>
+                  <w:proofErr w:type="spellStart"/>
                   <w:r>
                     <w:rPr>
                       <w:rStyle w:val="Strong"/>
@@ -4789,7 +4823,17 @@
                       <w:sz w:val="20"/>
                       <w:szCs w:val="20"/>
                     </w:rPr>
-                    <w:t>SolidBody 1(Cut-Extrude1)(ziplineCBracket-1),</w:t>
+                    <w:t>SolidBody</w:t>
+                  </w:r>
+                  <w:proofErr w:type="spellEnd"/>
+                  <w:r>
+                    <w:rPr>
+                      <w:rStyle w:val="Strong"/>
+                      <w:b w:val="0"/>
+                      <w:sz w:val="20"/>
+                      <w:szCs w:val="20"/>
+                    </w:rPr>
+                    <w:t xml:space="preserve"> 1(Cut-Extrude1)(ziplineCBracket-1),</w:t>
                   </w:r>
                 </w:p>
                 <w:p>
@@ -4803,6 +4847,7 @@
                       <w:szCs w:val="20"/>
                     </w:rPr>
                   </w:pPr>
+                  <w:proofErr w:type="spellStart"/>
                   <w:r>
                     <w:rPr>
                       <w:rStyle w:val="Strong"/>
@@ -4810,7 +4855,17 @@
                       <w:sz w:val="20"/>
                       <w:szCs w:val="20"/>
                     </w:rPr>
-                    <w:t>SolidBody 1(Cut-Extrude1)(ziplineWinchBracket-1)</w:t>
+                    <w:t>SolidBody</w:t>
+                  </w:r>
+                  <w:proofErr w:type="spellEnd"/>
+                  <w:r>
+                    <w:rPr>
+                      <w:rStyle w:val="Strong"/>
+                      <w:b w:val="0"/>
+                      <w:sz w:val="20"/>
+                      <w:szCs w:val="20"/>
+                    </w:rPr>
+                    <w:t xml:space="preserve"> 1(Cut-Extrude1)(ziplineWinchBracket-1)</w:t>
                   </w:r>
                 </w:p>
               </w:tc>
@@ -4844,7 +4899,25 @@
                       <w:sz w:val="20"/>
                       <w:szCs w:val="20"/>
                     </w:rPr>
-                    <w:t>Curve Data:N/A</w:t>
+                    <w:t xml:space="preserve">Curve </w:t>
+                  </w:r>
+                  <w:proofErr w:type="spellStart"/>
+                  <w:r>
+                    <w:rPr>
+                      <w:rStyle w:val="Strong"/>
+                      <w:sz w:val="20"/>
+                      <w:szCs w:val="20"/>
+                    </w:rPr>
+                    <w:t>Data:N</w:t>
+                  </w:r>
+                  <w:proofErr w:type="spellEnd"/>
+                  <w:r>
+                    <w:rPr>
+                      <w:rStyle w:val="Strong"/>
+                      <w:sz w:val="20"/>
+                      <w:szCs w:val="20"/>
+                    </w:rPr>
+                    <w:t>/A</w:t>
                   </w:r>
                 </w:p>
               </w:tc>
@@ -4876,8 +4949,6 @@
                   </w:pPr>
                   <w:r>
                     <w:rPr>
-                      <w:b w:val="0"/>
-                      <w:bCs w:val="0"/>
                       <w:noProof/>
                       <w:sz w:val="20"/>
                       <w:szCs w:val="20"/>
@@ -5549,6 +5620,7 @@
                       <w:szCs w:val="20"/>
                     </w:rPr>
                   </w:pPr>
+                  <w:proofErr w:type="spellStart"/>
                   <w:r>
                     <w:rPr>
                       <w:rStyle w:val="Strong"/>
@@ -5556,7 +5628,17 @@
                       <w:sz w:val="20"/>
                       <w:szCs w:val="20"/>
                     </w:rPr>
-                    <w:t>SolidBody 1(Cut-Extrude2)(ziplineRoller-1)</w:t>
+                    <w:t>SolidBody</w:t>
+                  </w:r>
+                  <w:proofErr w:type="spellEnd"/>
+                  <w:r>
+                    <w:rPr>
+                      <w:rStyle w:val="Strong"/>
+                      <w:b w:val="0"/>
+                      <w:sz w:val="20"/>
+                      <w:szCs w:val="20"/>
+                    </w:rPr>
+                    <w:t xml:space="preserve"> 1(Cut-Extrude2)(ziplineRoller-1)</w:t>
                   </w:r>
                 </w:p>
               </w:tc>
@@ -5590,7 +5672,25 @@
                       <w:sz w:val="20"/>
                       <w:szCs w:val="20"/>
                     </w:rPr>
-                    <w:t>Curve Data:N/A</w:t>
+                    <w:t xml:space="preserve">Curve </w:t>
+                  </w:r>
+                  <w:proofErr w:type="spellStart"/>
+                  <w:r>
+                    <w:rPr>
+                      <w:rStyle w:val="Strong"/>
+                      <w:sz w:val="20"/>
+                      <w:szCs w:val="20"/>
+                    </w:rPr>
+                    <w:t>Data:N</w:t>
+                  </w:r>
+                  <w:proofErr w:type="spellEnd"/>
+                  <w:r>
+                    <w:rPr>
+                      <w:rStyle w:val="Strong"/>
+                      <w:sz w:val="20"/>
+                      <w:szCs w:val="20"/>
+                    </w:rPr>
+                    <w:t>/A</w:t>
                   </w:r>
                 </w:p>
               </w:tc>
@@ -5622,8 +5722,6 @@
                   </w:pPr>
                   <w:r>
                     <w:rPr>
-                      <w:b w:val="0"/>
-                      <w:bCs w:val="0"/>
                       <w:noProof/>
                       <w:sz w:val="20"/>
                       <w:szCs w:val="20"/>
@@ -6434,6 +6532,7 @@
                       <w:szCs w:val="20"/>
                     </w:rPr>
                   </w:pPr>
+                  <w:proofErr w:type="spellStart"/>
                   <w:r>
                     <w:rPr>
                       <w:rStyle w:val="Strong"/>
@@ -6441,7 +6540,17 @@
                       <w:sz w:val="20"/>
                       <w:szCs w:val="20"/>
                     </w:rPr>
-                    <w:t>SolidBody 1(Boss-Extrude1)(ziplineZipperAxel-1),</w:t>
+                    <w:t>SolidBody</w:t>
+                  </w:r>
+                  <w:proofErr w:type="spellEnd"/>
+                  <w:r>
+                    <w:rPr>
+                      <w:rStyle w:val="Strong"/>
+                      <w:b w:val="0"/>
+                      <w:sz w:val="20"/>
+                      <w:szCs w:val="20"/>
+                    </w:rPr>
+                    <w:t xml:space="preserve"> 1(Boss-Extrude1)(ziplineZipperAxel-1),</w:t>
                   </w:r>
                 </w:p>
                 <w:p>
@@ -6455,6 +6564,7 @@
                       <w:szCs w:val="20"/>
                     </w:rPr>
                   </w:pPr>
+                  <w:proofErr w:type="spellStart"/>
                   <w:r>
                     <w:rPr>
                       <w:rStyle w:val="Strong"/>
@@ -6462,7 +6572,17 @@
                       <w:sz w:val="20"/>
                       <w:szCs w:val="20"/>
                     </w:rPr>
-                    <w:t>SolidBody 1(Boss-Extrude1)(ziplineZipperAxel-2)</w:t>
+                    <w:t>SolidBody</w:t>
+                  </w:r>
+                  <w:proofErr w:type="spellEnd"/>
+                  <w:r>
+                    <w:rPr>
+                      <w:rStyle w:val="Strong"/>
+                      <w:b w:val="0"/>
+                      <w:sz w:val="20"/>
+                      <w:szCs w:val="20"/>
+                    </w:rPr>
+                    <w:t xml:space="preserve"> 1(Boss-Extrude1)(ziplineZipperAxel-2)</w:t>
                   </w:r>
                 </w:p>
               </w:tc>
@@ -6496,7 +6616,25 @@
                       <w:sz w:val="20"/>
                       <w:szCs w:val="20"/>
                     </w:rPr>
-                    <w:t>Curve Data:N/A</w:t>
+                    <w:t xml:space="preserve">Curve </w:t>
+                  </w:r>
+                  <w:proofErr w:type="spellStart"/>
+                  <w:r>
+                    <w:rPr>
+                      <w:rStyle w:val="Strong"/>
+                      <w:sz w:val="20"/>
+                      <w:szCs w:val="20"/>
+                    </w:rPr>
+                    <w:t>Data:N</w:t>
+                  </w:r>
+                  <w:proofErr w:type="spellEnd"/>
+                  <w:r>
+                    <w:rPr>
+                      <w:rStyle w:val="Strong"/>
+                      <w:sz w:val="20"/>
+                      <w:szCs w:val="20"/>
+                    </w:rPr>
+                    <w:t>/A</w:t>
                   </w:r>
                 </w:p>
               </w:tc>
@@ -6505,9 +6643,9 @@
           <w:p/>
         </w:tc>
       </w:tr>
-      <w:bookmarkEnd w:id="8"/>
       <w:bookmarkEnd w:id="9"/>
       <w:bookmarkEnd w:id="10"/>
+      <w:bookmarkEnd w:id="11"/>
     </w:tbl>
     <w:p/>
     <w:tbl>
@@ -7259,7 +7397,25 @@
                             <w:sz w:val="20"/>
                             <w:szCs w:val="20"/>
                           </w:rPr>
-                          <w:t>Reaction Moment(N.m)</w:t>
+                          <w:t>Reaction Moment(</w:t>
+                        </w:r>
+                        <w:proofErr w:type="spellStart"/>
+                        <w:r>
+                          <w:rPr>
+                            <w:rStyle w:val="Strong"/>
+                            <w:sz w:val="20"/>
+                            <w:szCs w:val="20"/>
+                          </w:rPr>
+                          <w:t>N.m</w:t>
+                        </w:r>
+                        <w:proofErr w:type="spellEnd"/>
+                        <w:r>
+                          <w:rPr>
+                            <w:rStyle w:val="Strong"/>
+                            <w:sz w:val="20"/>
+                            <w:szCs w:val="20"/>
+                          </w:rPr>
+                          <w:t>)</w:t>
                         </w:r>
                       </w:p>
                     </w:tc>
@@ -9663,6 +9819,7 @@
           <w:p>
             <w:pPr>
               <w:pStyle w:val="Heading1"/>
+              <w:outlineLvl w:val="0"/>
             </w:pPr>
             <w:bookmarkStart w:id="14" w:name="_Toc422139290"/>
             <w:r>
@@ -10155,8 +10312,13 @@
                   </w:tcBorders>
                 </w:tcPr>
                 <w:p>
-                  <w:r>
-                    <w:t xml:space="preserve">Mesher Used: </w:t>
+                  <w:proofErr w:type="spellStart"/>
+                  <w:r>
+                    <w:t>Mesher</w:t>
+                  </w:r>
+                  <w:proofErr w:type="spellEnd"/>
+                  <w:r>
+                    <w:t xml:space="preserve"> Used: </w:t>
                   </w:r>
                 </w:p>
               </w:tc>
@@ -10487,8 +10649,13 @@
                   </w:tcBorders>
                 </w:tcPr>
                 <w:p>
-                  <w:r>
-                    <w:t>Remesh failed parts with incompatible mesh</w:t>
+                  <w:proofErr w:type="spellStart"/>
+                  <w:r>
+                    <w:t>Remesh</w:t>
+                  </w:r>
+                  <w:proofErr w:type="spellEnd"/>
+                  <w:r>
+                    <w:t xml:space="preserve"> failed parts with incompatible mesh</w:t>
                   </w:r>
                 </w:p>
               </w:tc>
@@ -10643,7 +10810,15 @@
                 </w:tcPr>
                 <w:p>
                   <w:r>
-                    <w:t xml:space="preserve">Time to complete mesh(hh;mm;ss): </w:t>
+                    <w:t>Time to complete mesh(</w:t>
+                  </w:r>
+                  <w:proofErr w:type="spellStart"/>
+                  <w:r>
+                    <w:t>hh;mm;ss</w:t>
+                  </w:r>
+                  <w:proofErr w:type="spellEnd"/>
+                  <w:r>
+                    <w:t xml:space="preserve">): </w:t>
                   </w:r>
                 </w:p>
               </w:tc>
@@ -11413,6 +11588,7 @@
                       <w:szCs w:val="20"/>
                     </w:rPr>
                   </w:pPr>
+                  <w:proofErr w:type="spellStart"/>
                   <w:r>
                     <w:rPr>
                       <w:sz w:val="20"/>
@@ -11420,6 +11596,7 @@
                     </w:rPr>
                     <w:t>N.m</w:t>
                   </w:r>
+                  <w:proofErr w:type="spellEnd"/>
                 </w:p>
               </w:tc>
               <w:tc>
@@ -11588,6 +11765,7 @@
           <w:p>
             <w:pPr>
               <w:pStyle w:val="Heading1"/>
+              <w:outlineLvl w:val="0"/>
             </w:pPr>
             <w:bookmarkStart w:id="21" w:name="_Toc422139294"/>
             <w:r>
@@ -11633,15 +11811,15 @@
               <w:pStyle w:val="Heading1"/>
               <w:outlineLvl w:val="0"/>
             </w:pPr>
-            <w:bookmarkStart w:id="22" w:name="_Toc243733152"/>
-            <w:bookmarkStart w:id="23" w:name="_Toc245020120"/>
-            <w:bookmarkStart w:id="24" w:name="_Toc245020152"/>
-            <w:bookmarkStart w:id="25" w:name="_Toc422139295"/>
+            <w:bookmarkStart w:id="22" w:name="_Toc422139295"/>
+            <w:bookmarkStart w:id="23" w:name="_Toc243733152"/>
+            <w:bookmarkStart w:id="24" w:name="_Toc245020120"/>
+            <w:bookmarkStart w:id="25" w:name="_Toc245020152"/>
             <w:r>
               <w:lastRenderedPageBreak/>
               <w:t>Study Results</w:t>
             </w:r>
-            <w:bookmarkEnd w:id="25"/>
+            <w:bookmarkEnd w:id="22"/>
           </w:p>
           <w:p/>
           <w:tbl>
@@ -11925,8 +12103,6 @@
                   </w:pPr>
                   <w:r>
                     <w:rPr>
-                      <w:b w:val="0"/>
-                      <w:bCs w:val="0"/>
                       <w:noProof/>
                       <w:lang w:val="en-CA" w:eastAsia="en-CA"/>
                     </w:rPr>
@@ -11993,6 +12169,25 @@
             </w:tr>
           </w:tbl>
           <w:p/>
+          <w:p/>
+          <w:p/>
+          <w:p/>
+          <w:p/>
+          <w:p/>
+          <w:p/>
+          <w:p/>
+          <w:p/>
+          <w:p/>
+          <w:p/>
+          <w:p/>
+          <w:p/>
+          <w:p/>
+          <w:p/>
+          <w:p/>
+          <w:p/>
+          <w:p/>
+          <w:p/>
+          <w:p/>
           <w:tbl>
             <w:tblPr>
               <w:tblStyle w:val="LightGrid-Accent11"/>
@@ -12035,6 +12230,7 @@
                 </w:tcPr>
                 <w:p>
                   <w:r>
+                    <w:lastRenderedPageBreak/>
                     <w:t>Name</w:t>
                   </w:r>
                 </w:p>
@@ -12274,12 +12470,9 @@
                   </w:pPr>
                   <w:r>
                     <w:rPr>
-                      <w:b w:val="0"/>
-                      <w:bCs w:val="0"/>
                       <w:noProof/>
                       <w:lang w:val="en-CA" w:eastAsia="en-CA"/>
                     </w:rPr>
-                    <w:lastRenderedPageBreak/>
                     <w:drawing>
                       <wp:inline distT="0" distB="0" distL="0" distR="0">
                         <wp:extent cx="6858000" cy="3551555"/>
@@ -12320,6 +12513,8 @@
                       </wp:inline>
                     </w:drawing>
                   </w:r>
+                  <w:bookmarkStart w:id="26" w:name="_GoBack"/>
+                  <w:bookmarkEnd w:id="26"/>
                 </w:p>
                 <w:p>
                   <w:pPr>
@@ -12624,11 +12819,10 @@
                   </w:pPr>
                   <w:r>
                     <w:rPr>
-                      <w:b w:val="0"/>
-                      <w:bCs w:val="0"/>
                       <w:noProof/>
                       <w:lang w:val="en-CA" w:eastAsia="en-CA"/>
                     </w:rPr>
+                    <w:lastRenderedPageBreak/>
                     <w:drawing>
                       <wp:inline distT="0" distB="0" distL="0" distR="0">
                         <wp:extent cx="6858000" cy="3551555"/>
@@ -12732,7 +12926,6 @@
                 </w:tcPr>
                 <w:p>
                   <w:r>
-                    <w:lastRenderedPageBreak/>
                     <w:t>Name</w:t>
                   </w:r>
                 </w:p>
@@ -12849,8 +13042,6 @@
                   </w:pPr>
                   <w:r>
                     <w:rPr>
-                      <w:b w:val="0"/>
-                      <w:bCs w:val="0"/>
                       <w:noProof/>
                       <w:lang w:val="en-CA" w:eastAsia="en-CA"/>
                     </w:rPr>
@@ -12917,9 +13108,9 @@
             </w:tr>
           </w:tbl>
           <w:p/>
-          <w:bookmarkEnd w:id="22"/>
           <w:bookmarkEnd w:id="23"/>
           <w:bookmarkEnd w:id="24"/>
+          <w:bookmarkEnd w:id="25"/>
           <w:p/>
         </w:tc>
       </w:tr>
@@ -12948,20 +13139,18 @@
           <w:p>
             <w:pPr>
               <w:pStyle w:val="Heading1"/>
+              <w:outlineLvl w:val="0"/>
             </w:pPr>
-            <w:bookmarkStart w:id="26" w:name="_Toc422139296"/>
+            <w:bookmarkStart w:id="27" w:name="_Toc422139296"/>
             <w:r>
               <w:t>Conclusion</w:t>
             </w:r>
-            <w:bookmarkEnd w:id="26"/>
+            <w:bookmarkEnd w:id="27"/>
           </w:p>
         </w:tc>
       </w:tr>
     </w:tbl>
-    <w:p>
-      <w:bookmarkStart w:id="27" w:name="_GoBack"/>
-      <w:bookmarkEnd w:id="27"/>
-    </w:p>
+    <w:p/>
     <w:sectPr>
       <w:footerReference w:type="default" r:id="rId28"/>
       <w:footerReference w:type="first" r:id="rId29"/>
@@ -13133,8 +13322,19 @@
               <w:sz w:val="18"/>
               <w:szCs w:val="18"/>
             </w:rPr>
-            <w:t>Simulation of ziplineZipper</w:t>
+            <w:t xml:space="preserve">Simulation of </w:t>
           </w:r>
+          <w:proofErr w:type="spellStart"/>
+          <w:r>
+            <w:rPr>
+              <w:rFonts w:asciiTheme="majorHAnsi" w:hAnsiTheme="majorHAnsi"/>
+              <w:color w:val="808080" w:themeColor="background1" w:themeShade="80"/>
+              <w:sz w:val="18"/>
+              <w:szCs w:val="18"/>
+            </w:rPr>
+            <w:t>ziplineZipper</w:t>
+          </w:r>
+          <w:proofErr w:type="spellEnd"/>
         </w:p>
       </w:tc>
       <w:tc>
@@ -13162,7 +13362,7 @@
             <w:rPr>
               <w:noProof/>
             </w:rPr>
-            <w:t>13</w:t>
+            <w:t>14</w:t>
           </w:r>
           <w:r>
             <w:rPr>
@@ -13322,8 +13522,19 @@
               <w:sz w:val="18"/>
               <w:szCs w:val="18"/>
             </w:rPr>
-            <w:t>Simulation of ziplineZipper</w:t>
+            <w:t xml:space="preserve">Simulation of </w:t>
           </w:r>
+          <w:proofErr w:type="spellStart"/>
+          <w:r>
+            <w:rPr>
+              <w:rFonts w:asciiTheme="majorHAnsi" w:hAnsiTheme="majorHAnsi"/>
+              <w:color w:val="808080" w:themeColor="background1" w:themeShade="80"/>
+              <w:sz w:val="18"/>
+              <w:szCs w:val="18"/>
+            </w:rPr>
+            <w:t>ziplineZipper</w:t>
+          </w:r>
+          <w:proofErr w:type="spellEnd"/>
         </w:p>
       </w:tc>
       <w:tc>
@@ -15407,7 +15618,7 @@
 </file>
 
 <file path=customXml/itemProps1.xml><?xml version="1.0" encoding="utf-8"?>
-<ds:datastoreItem xmlns:ds="http://schemas.openxmlformats.org/officeDocument/2006/customXml" ds:itemID="{D9DD725B-ADA2-4833-9D05-7A9CC7C52A9E}">
+<ds:datastoreItem xmlns:ds="http://schemas.openxmlformats.org/officeDocument/2006/customXml" ds:itemID="{BAB6F170-E3D2-4B1A-A33B-15E4686FCF02}">
   <ds:schemaRefs>
     <ds:schemaRef ds:uri="http://schemas.openxmlformats.org/officeDocument/2006/bibliography"/>
   </ds:schemaRefs>

</xml_diff>